<commit_message>
add sql-code update prak4 rename screenshot
</commit_message>
<xml_diff>
--- a/files_docx/Praktikum 4.docx
+++ b/files_docx/Praktikum 4.docx
@@ -379,16 +379,22 @@
         <w:br/>
         <w:t>Als Beispiele wählten wir die Daten aus Praktikum 3:</w:t>
       </w:r>
-      <w:bookmarkStart w:id="0" w:name="_GoBack"/>
-      <w:bookmarkEnd w:id="0"/>
-    </w:p>
-    <w:p>
-      <w:pPr>
-        <w:spacing w:after="0" w:line="240" w:lineRule="auto"/>
-        <w:contextualSpacing/>
-      </w:pPr>
-      <w:r>
-        <w:t xml:space="preserve">INSERT INTO auto </w:t>
+    </w:p>
+    <w:p>
+      <w:pPr>
+        <w:spacing w:after="0" w:line="240" w:lineRule="auto"/>
+        <w:contextualSpacing/>
+      </w:pPr>
+      <w:r>
+        <w:t xml:space="preserve">INSERT INTO </w:t>
+      </w:r>
+      <w:proofErr w:type="spellStart"/>
+      <w:r>
+        <w:t>auto</w:t>
+      </w:r>
+      <w:proofErr w:type="spellEnd"/>
+      <w:r>
+        <w:t xml:space="preserve"> </w:t>
       </w:r>
     </w:p>
     <w:p>
@@ -406,8 +412,13 @@
         <w:contextualSpacing/>
       </w:pPr>
       <w:r>
-        <w:t>INSERT INTO auto</w:t>
-      </w:r>
+        <w:t xml:space="preserve">INSERT INTO </w:t>
+      </w:r>
+      <w:proofErr w:type="spellStart"/>
+      <w:r>
+        <w:t>auto</w:t>
+      </w:r>
+      <w:proofErr w:type="spellEnd"/>
     </w:p>
     <w:p>
       <w:pPr>
@@ -424,8 +435,13 @@
         <w:contextualSpacing/>
       </w:pPr>
       <w:r>
-        <w:t>INSERT INTO auto</w:t>
-      </w:r>
+        <w:t xml:space="preserve">INSERT INTO </w:t>
+      </w:r>
+      <w:proofErr w:type="spellStart"/>
+      <w:r>
+        <w:t>auto</w:t>
+      </w:r>
+      <w:proofErr w:type="spellEnd"/>
     </w:p>
     <w:p>
       <w:pPr>
@@ -442,8 +458,13 @@
         <w:contextualSpacing/>
       </w:pPr>
       <w:r>
-        <w:t>INSERT INTO auto</w:t>
-      </w:r>
+        <w:t xml:space="preserve">INSERT INTO </w:t>
+      </w:r>
+      <w:proofErr w:type="spellStart"/>
+      <w:r>
+        <w:t>auto</w:t>
+      </w:r>
+      <w:proofErr w:type="spellEnd"/>
     </w:p>
     <w:p>
       <w:pPr>
@@ -460,8 +481,13 @@
         <w:contextualSpacing/>
       </w:pPr>
       <w:r>
-        <w:t>INSERT INTO auto</w:t>
-      </w:r>
+        <w:t xml:space="preserve">INSERT INTO </w:t>
+      </w:r>
+      <w:proofErr w:type="spellStart"/>
+      <w:r>
+        <w:t>auto</w:t>
+      </w:r>
+      <w:proofErr w:type="spellEnd"/>
     </w:p>
     <w:p>
       <w:pPr>
@@ -478,8 +504,13 @@
         <w:contextualSpacing/>
       </w:pPr>
       <w:r>
-        <w:t>INSERT INTO auto</w:t>
-      </w:r>
+        <w:t xml:space="preserve">INSERT INTO </w:t>
+      </w:r>
+      <w:proofErr w:type="spellStart"/>
+      <w:r>
+        <w:t>auto</w:t>
+      </w:r>
+      <w:proofErr w:type="spellEnd"/>
     </w:p>
     <w:p>
       <w:pPr>
@@ -502,8 +533,13 @@
         <w:contextualSpacing/>
       </w:pPr>
       <w:r>
-        <w:t>INSERT INTO kunde</w:t>
-      </w:r>
+        <w:t xml:space="preserve">INSERT INTO </w:t>
+      </w:r>
+      <w:proofErr w:type="spellStart"/>
+      <w:r>
+        <w:t>kunde</w:t>
+      </w:r>
+      <w:proofErr w:type="spellEnd"/>
     </w:p>
     <w:p>
       <w:pPr>
@@ -520,8 +556,13 @@
         <w:contextualSpacing/>
       </w:pPr>
       <w:r>
-        <w:t>INSERT INTO kunde</w:t>
-      </w:r>
+        <w:t xml:space="preserve">INSERT INTO </w:t>
+      </w:r>
+      <w:proofErr w:type="spellStart"/>
+      <w:r>
+        <w:t>kunde</w:t>
+      </w:r>
+      <w:proofErr w:type="spellEnd"/>
     </w:p>
     <w:p>
       <w:pPr>
@@ -538,8 +579,13 @@
         <w:contextualSpacing/>
       </w:pPr>
       <w:r>
-        <w:t>INSERT INTO kunde</w:t>
-      </w:r>
+        <w:t xml:space="preserve">INSERT INTO </w:t>
+      </w:r>
+      <w:proofErr w:type="spellStart"/>
+      <w:r>
+        <w:t>kunde</w:t>
+      </w:r>
+      <w:proofErr w:type="spellEnd"/>
     </w:p>
     <w:p>
       <w:pPr>
@@ -556,32 +602,50 @@
         <w:contextualSpacing/>
       </w:pPr>
       <w:r>
-        <w:t>INSERT INTO kunde</w:t>
-      </w:r>
-    </w:p>
-    <w:p>
-      <w:pPr>
-        <w:spacing w:after="0" w:line="240" w:lineRule="auto"/>
-        <w:contextualSpacing/>
-      </w:pPr>
-      <w:r>
-        <w:t>VALUES (836512, 'Steffen', 'Augasse 12');</w:t>
-      </w:r>
-    </w:p>
-    <w:p>
-      <w:pPr>
-        <w:spacing w:after="0" w:line="240" w:lineRule="auto"/>
-        <w:contextualSpacing/>
-      </w:pPr>
-    </w:p>
-    <w:p>
-      <w:pPr>
-        <w:spacing w:after="0" w:line="240" w:lineRule="auto"/>
-        <w:contextualSpacing/>
-      </w:pPr>
-      <w:r>
-        <w:t>INSERT INTO verkaeufer</w:t>
-      </w:r>
+        <w:t xml:space="preserve">INSERT INTO </w:t>
+      </w:r>
+      <w:proofErr w:type="spellStart"/>
+      <w:r>
+        <w:t>kunde</w:t>
+      </w:r>
+      <w:proofErr w:type="spellEnd"/>
+    </w:p>
+    <w:p>
+      <w:pPr>
+        <w:spacing w:after="0" w:line="240" w:lineRule="auto"/>
+        <w:contextualSpacing/>
+      </w:pPr>
+      <w:r>
+        <w:t>VALUES (836512, 'Steffen', '</w:t>
+      </w:r>
+      <w:proofErr w:type="spellStart"/>
+      <w:r>
+        <w:t>Augasse</w:t>
+      </w:r>
+      <w:proofErr w:type="spellEnd"/>
+      <w:r>
+        <w:t xml:space="preserve"> 12');</w:t>
+      </w:r>
+    </w:p>
+    <w:p>
+      <w:pPr>
+        <w:spacing w:after="0" w:line="240" w:lineRule="auto"/>
+        <w:contextualSpacing/>
+      </w:pPr>
+    </w:p>
+    <w:p>
+      <w:pPr>
+        <w:spacing w:after="0" w:line="240" w:lineRule="auto"/>
+        <w:contextualSpacing/>
+      </w:pPr>
+      <w:r>
+        <w:t xml:space="preserve">INSERT INTO </w:t>
+      </w:r>
+      <w:proofErr w:type="spellStart"/>
+      <w:r>
+        <w:t>verkaeufer</w:t>
+      </w:r>
+      <w:proofErr w:type="spellEnd"/>
     </w:p>
     <w:p>
       <w:pPr>
@@ -598,26 +662,44 @@
         <w:contextualSpacing/>
       </w:pPr>
       <w:r>
-        <w:t>INSERT INTO verkaeufer</w:t>
-      </w:r>
-    </w:p>
-    <w:p>
-      <w:pPr>
-        <w:spacing w:after="0" w:line="240" w:lineRule="auto"/>
-        <w:contextualSpacing/>
-      </w:pPr>
-      <w:r>
-        <w:t>VALUES ('Plüss');</w:t>
-      </w:r>
-    </w:p>
-    <w:p>
-      <w:pPr>
-        <w:spacing w:after="0" w:line="240" w:lineRule="auto"/>
-        <w:contextualSpacing/>
-      </w:pPr>
-      <w:r>
-        <w:t>INSERT INTO verkaeufer</w:t>
-      </w:r>
+        <w:t xml:space="preserve">INSERT INTO </w:t>
+      </w:r>
+      <w:proofErr w:type="spellStart"/>
+      <w:r>
+        <w:t>verkaeufer</w:t>
+      </w:r>
+      <w:proofErr w:type="spellEnd"/>
+    </w:p>
+    <w:p>
+      <w:pPr>
+        <w:spacing w:after="0" w:line="240" w:lineRule="auto"/>
+        <w:contextualSpacing/>
+      </w:pPr>
+      <w:r>
+        <w:t>VALUES ('</w:t>
+      </w:r>
+      <w:proofErr w:type="spellStart"/>
+      <w:r>
+        <w:t>Plüss</w:t>
+      </w:r>
+      <w:proofErr w:type="spellEnd"/>
+      <w:r>
+        <w:t>');</w:t>
+      </w:r>
+    </w:p>
+    <w:p>
+      <w:pPr>
+        <w:spacing w:after="0" w:line="240" w:lineRule="auto"/>
+        <w:contextualSpacing/>
+      </w:pPr>
+      <w:r>
+        <w:t xml:space="preserve">INSERT INTO </w:t>
+      </w:r>
+      <w:proofErr w:type="spellStart"/>
+      <w:r>
+        <w:t>verkaeufer</w:t>
+      </w:r>
+      <w:proofErr w:type="spellEnd"/>
     </w:p>
     <w:p>
       <w:pPr>
@@ -634,8 +716,13 @@
         <w:contextualSpacing/>
       </w:pPr>
       <w:r>
-        <w:t>INSERT INTO verkaeufer</w:t>
-      </w:r>
+        <w:t xml:space="preserve">INSERT INTO </w:t>
+      </w:r>
+      <w:proofErr w:type="spellStart"/>
+      <w:r>
+        <w:t>verkaeufer</w:t>
+      </w:r>
+      <w:proofErr w:type="spellEnd"/>
     </w:p>
     <w:p>
       <w:pPr>
@@ -658,88 +745,161 @@
         <w:contextualSpacing/>
       </w:pPr>
       <w:r>
-        <w:t>INSERT INTO kaufvertrag</w:t>
-      </w:r>
-    </w:p>
-    <w:p>
-      <w:pPr>
-        <w:spacing w:after="0" w:line="240" w:lineRule="auto"/>
-        <w:contextualSpacing/>
-      </w:pPr>
-      <w:r>
-        <w:t>VALUES ( 778316, 20040423, 778007, 'Schmid', 123456);</w:t>
-      </w:r>
-    </w:p>
-    <w:p>
-      <w:pPr>
-        <w:spacing w:after="0" w:line="240" w:lineRule="auto"/>
-        <w:contextualSpacing/>
-      </w:pPr>
-      <w:r>
-        <w:t>INSERT INTO kaufvertrag</w:t>
-      </w:r>
-    </w:p>
-    <w:p>
-      <w:pPr>
-        <w:spacing w:after="0" w:line="240" w:lineRule="auto"/>
-        <w:contextualSpacing/>
-      </w:pPr>
-      <w:r>
-        <w:t>VALUES ( 778038, 20040807, 778007, 'Plüss', 345678);</w:t>
-      </w:r>
-    </w:p>
-    <w:p>
-      <w:pPr>
-        <w:spacing w:after="0" w:line="240" w:lineRule="auto"/>
-        <w:contextualSpacing/>
-      </w:pPr>
-      <w:r>
-        <w:t>INSERT INTO kaufvertrag</w:t>
-      </w:r>
-    </w:p>
-    <w:p>
-      <w:pPr>
-        <w:spacing w:after="0" w:line="240" w:lineRule="auto"/>
-        <w:contextualSpacing/>
-      </w:pPr>
-      <w:r>
-        <w:t>VALUES ( 727031, 20040617, 776512, 'Frey', 388721);</w:t>
-      </w:r>
-    </w:p>
-    <w:p>
-      <w:pPr>
-        <w:spacing w:after="0" w:line="240" w:lineRule="auto"/>
-        <w:contextualSpacing/>
-      </w:pPr>
-      <w:r>
-        <w:t>INSERT INTO kaufvertrag</w:t>
-      </w:r>
-    </w:p>
-    <w:p>
-      <w:pPr>
-        <w:spacing w:after="0" w:line="240" w:lineRule="auto"/>
-        <w:contextualSpacing/>
-      </w:pPr>
-      <w:r>
-        <w:t>VALUES ( 878325, 20040715, 837107, 'Schmid', 222245);</w:t>
-      </w:r>
-    </w:p>
-    <w:p>
-      <w:pPr>
-        <w:spacing w:after="0" w:line="240" w:lineRule="auto"/>
-        <w:contextualSpacing/>
-      </w:pPr>
-      <w:r>
-        <w:t>INSERT INTO kaufvertrag</w:t>
-      </w:r>
-    </w:p>
-    <w:p>
-      <w:pPr>
-        <w:spacing w:after="0" w:line="240" w:lineRule="auto"/>
-        <w:contextualSpacing/>
-      </w:pPr>
-      <w:r>
-        <w:t>VALUES ( 827014, 20041113, 836512, 'Frey', 122154);</w:t>
+        <w:t xml:space="preserve">INSERT INTO </w:t>
+      </w:r>
+      <w:proofErr w:type="spellStart"/>
+      <w:r>
+        <w:t>kaufvertrag</w:t>
+      </w:r>
+      <w:proofErr w:type="spellEnd"/>
+    </w:p>
+    <w:p>
+      <w:pPr>
+        <w:spacing w:after="0" w:line="240" w:lineRule="auto"/>
+        <w:contextualSpacing/>
+      </w:pPr>
+      <w:r>
+        <w:t xml:space="preserve">VALUES </w:t>
+      </w:r>
+      <w:proofErr w:type="gramStart"/>
+      <w:r>
+        <w:t>( 778316</w:t>
+      </w:r>
+      <w:proofErr w:type="gramEnd"/>
+      <w:r>
+        <w:t>, 20040423, 778007, 'Schmid', 123456);</w:t>
+      </w:r>
+    </w:p>
+    <w:p>
+      <w:pPr>
+        <w:spacing w:after="0" w:line="240" w:lineRule="auto"/>
+        <w:contextualSpacing/>
+      </w:pPr>
+      <w:r>
+        <w:t xml:space="preserve">INSERT INTO </w:t>
+      </w:r>
+      <w:proofErr w:type="spellStart"/>
+      <w:r>
+        <w:t>kaufvertrag</w:t>
+      </w:r>
+      <w:proofErr w:type="spellEnd"/>
+    </w:p>
+    <w:p>
+      <w:pPr>
+        <w:spacing w:after="0" w:line="240" w:lineRule="auto"/>
+        <w:contextualSpacing/>
+      </w:pPr>
+      <w:r>
+        <w:t xml:space="preserve">VALUES </w:t>
+      </w:r>
+      <w:proofErr w:type="gramStart"/>
+      <w:r>
+        <w:t>( 778038</w:t>
+      </w:r>
+      <w:proofErr w:type="gramEnd"/>
+      <w:r>
+        <w:t>, 20040807, 778007, '</w:t>
+      </w:r>
+      <w:proofErr w:type="spellStart"/>
+      <w:r>
+        <w:t>Plüss</w:t>
+      </w:r>
+      <w:proofErr w:type="spellEnd"/>
+      <w:r>
+        <w:t>', 345678);</w:t>
+      </w:r>
+    </w:p>
+    <w:p>
+      <w:pPr>
+        <w:spacing w:after="0" w:line="240" w:lineRule="auto"/>
+        <w:contextualSpacing/>
+      </w:pPr>
+      <w:r>
+        <w:t xml:space="preserve">INSERT INTO </w:t>
+      </w:r>
+      <w:proofErr w:type="spellStart"/>
+      <w:r>
+        <w:t>kaufvertrag</w:t>
+      </w:r>
+      <w:proofErr w:type="spellEnd"/>
+    </w:p>
+    <w:p>
+      <w:pPr>
+        <w:spacing w:after="0" w:line="240" w:lineRule="auto"/>
+        <w:contextualSpacing/>
+      </w:pPr>
+      <w:r>
+        <w:t xml:space="preserve">VALUES </w:t>
+      </w:r>
+      <w:proofErr w:type="gramStart"/>
+      <w:r>
+        <w:t>( 727031</w:t>
+      </w:r>
+      <w:proofErr w:type="gramEnd"/>
+      <w:r>
+        <w:t>, 20040617, 776512, 'Frey', 388721);</w:t>
+      </w:r>
+    </w:p>
+    <w:p>
+      <w:pPr>
+        <w:spacing w:after="0" w:line="240" w:lineRule="auto"/>
+        <w:contextualSpacing/>
+      </w:pPr>
+      <w:r>
+        <w:t xml:space="preserve">INSERT INTO </w:t>
+      </w:r>
+      <w:proofErr w:type="spellStart"/>
+      <w:r>
+        <w:t>kaufvertrag</w:t>
+      </w:r>
+      <w:proofErr w:type="spellEnd"/>
+    </w:p>
+    <w:p>
+      <w:pPr>
+        <w:spacing w:after="0" w:line="240" w:lineRule="auto"/>
+        <w:contextualSpacing/>
+      </w:pPr>
+      <w:r>
+        <w:t xml:space="preserve">VALUES </w:t>
+      </w:r>
+      <w:proofErr w:type="gramStart"/>
+      <w:r>
+        <w:t>( 878325</w:t>
+      </w:r>
+      <w:proofErr w:type="gramEnd"/>
+      <w:r>
+        <w:t>, 20040715, 837107, 'Schmid', 222245);</w:t>
+      </w:r>
+    </w:p>
+    <w:p>
+      <w:pPr>
+        <w:spacing w:after="0" w:line="240" w:lineRule="auto"/>
+        <w:contextualSpacing/>
+      </w:pPr>
+      <w:r>
+        <w:t xml:space="preserve">INSERT INTO </w:t>
+      </w:r>
+      <w:proofErr w:type="spellStart"/>
+      <w:r>
+        <w:t>kaufvertrag</w:t>
+      </w:r>
+      <w:proofErr w:type="spellEnd"/>
+    </w:p>
+    <w:p>
+      <w:pPr>
+        <w:spacing w:after="0" w:line="240" w:lineRule="auto"/>
+        <w:contextualSpacing/>
+      </w:pPr>
+      <w:r>
+        <w:t xml:space="preserve">VALUES </w:t>
+      </w:r>
+      <w:proofErr w:type="gramStart"/>
+      <w:r>
+        <w:t>( 827014</w:t>
+      </w:r>
+      <w:proofErr w:type="gramEnd"/>
+      <w:r>
+        <w:t>, 20041113, 836512, 'Frey', 122154);</w:t>
       </w:r>
     </w:p>
     <w:p>
@@ -869,6 +1029,59 @@
       <w:r>
         <w:t>a)</w:t>
       </w:r>
+    </w:p>
+    <w:p>
+      <w:pPr>
+        <w:spacing w:after="0"/>
+      </w:pPr>
+      <w:r>
+        <w:t>CREATE TABLE VW</w:t>
+      </w:r>
+    </w:p>
+    <w:p>
+      <w:pPr>
+        <w:spacing w:after="0"/>
+      </w:pPr>
+      <w:r>
+        <w:t>(</w:t>
+      </w:r>
+    </w:p>
+    <w:p>
+      <w:pPr>
+        <w:spacing w:after="0"/>
+      </w:pPr>
+      <w:r>
+        <w:t xml:space="preserve">    SERIEN_NR INTEGER NOT NULL PRIMARY KEY,</w:t>
+      </w:r>
+    </w:p>
+    <w:p>
+      <w:pPr>
+        <w:spacing w:after="0"/>
+      </w:pPr>
+      <w:r>
+        <w:t xml:space="preserve">    marke VARCHAR2(32 CHAR) NOT NULL,</w:t>
+      </w:r>
+    </w:p>
+    <w:p>
+      <w:pPr>
+        <w:spacing w:after="0"/>
+      </w:pPr>
+      <w:r>
+        <w:t xml:space="preserve">    typ VARCHAR2(32 CHAR) NOT NULL</w:t>
+      </w:r>
+    </w:p>
+    <w:p>
+      <w:pPr>
+        <w:spacing w:after="0"/>
+      </w:pPr>
+      <w:r>
+        <w:t>);</w:t>
+      </w:r>
+    </w:p>
+    <w:p>
+      <w:pPr>
+        <w:spacing w:after="0"/>
+      </w:pPr>
       <w:r>
         <w:br/>
         <w:t>INSERT INTO VW (SERIEN_NR, marke, typ)</w:t>
@@ -887,15 +1100,30 @@
         <w:spacing w:after="0"/>
       </w:pPr>
       <w:r>
-        <w:t>FROM auto</w:t>
-      </w:r>
+        <w:t xml:space="preserve">FROM </w:t>
+      </w:r>
+      <w:proofErr w:type="spellStart"/>
+      <w:r>
+        <w:t>auto</w:t>
+      </w:r>
+      <w:proofErr w:type="spellEnd"/>
     </w:p>
     <w:p>
       <w:pPr>
         <w:spacing w:after="0"/>
       </w:pPr>
       <w:r>
-        <w:t>WHERE auto.marke = 'VW';</w:t>
+        <w:t xml:space="preserve">WHERE </w:t>
+      </w:r>
+      <w:proofErr w:type="spellStart"/>
+      <w:proofErr w:type="gramStart"/>
+      <w:r>
+        <w:t>auto.marke</w:t>
+      </w:r>
+      <w:proofErr w:type="spellEnd"/>
+      <w:proofErr w:type="gramEnd"/>
+      <w:r>
+        <w:t xml:space="preserve"> = 'VW';</w:t>
       </w:r>
     </w:p>
     <w:p>
@@ -907,21 +1135,8 @@
       <w:pPr>
         <w:spacing w:after="0"/>
       </w:pPr>
-    </w:p>
-    <w:p>
-      <w:pPr>
-        <w:spacing w:after="0"/>
-      </w:pPr>
-    </w:p>
-    <w:p>
-      <w:pPr>
-        <w:spacing w:after="0"/>
-      </w:pPr>
-    </w:p>
-    <w:p>
-      <w:pPr>
-        <w:spacing w:after="0"/>
-      </w:pPr>
+      <w:bookmarkStart w:id="0" w:name="_GoBack"/>
+      <w:bookmarkEnd w:id="0"/>
     </w:p>
     <w:p>
       <w:pPr>
@@ -940,10 +1155,10 @@
           <wp:anchor distT="0" distB="0" distL="114300" distR="114300" simplePos="0" relativeHeight="251659264" behindDoc="0" locked="0" layoutInCell="1" allowOverlap="1">
             <wp:simplePos x="0" y="0"/>
             <wp:positionH relativeFrom="margin">
-              <wp:align>right</wp:align>
+              <wp:posOffset>3168650</wp:posOffset>
             </wp:positionH>
             <wp:positionV relativeFrom="paragraph">
-              <wp:posOffset>8255</wp:posOffset>
+              <wp:posOffset>74930</wp:posOffset>
             </wp:positionV>
             <wp:extent cx="2590800" cy="2324100"/>
             <wp:effectExtent l="0" t="0" r="0" b="0"/>
@@ -995,7 +1210,15 @@
         <w:spacing w:after="0"/>
       </w:pPr>
       <w:r>
-        <w:t xml:space="preserve">UPDATE auto </w:t>
+        <w:t xml:space="preserve">UPDATE </w:t>
+      </w:r>
+      <w:proofErr w:type="spellStart"/>
+      <w:r>
+        <w:t>auto</w:t>
+      </w:r>
+      <w:proofErr w:type="spellEnd"/>
+      <w:r>
+        <w:t xml:space="preserve"> </w:t>
       </w:r>
     </w:p>
     <w:p>
@@ -1003,7 +1226,15 @@
         <w:spacing w:after="0"/>
       </w:pPr>
       <w:r>
-        <w:t xml:space="preserve">SET serien_nr = 987654 </w:t>
+        <w:t xml:space="preserve">SET </w:t>
+      </w:r>
+      <w:proofErr w:type="spellStart"/>
+      <w:r>
+        <w:t>serien_nr</w:t>
+      </w:r>
+      <w:proofErr w:type="spellEnd"/>
+      <w:r>
+        <w:t xml:space="preserve"> = 987654 </w:t>
       </w:r>
     </w:p>
     <w:p>
@@ -1011,7 +1242,15 @@
         <w:spacing w:after="0"/>
       </w:pPr>
       <w:r>
-        <w:t>WHERE serien_nr = 445321;</w:t>
+        <w:t xml:space="preserve">WHERE </w:t>
+      </w:r>
+      <w:proofErr w:type="spellStart"/>
+      <w:r>
+        <w:t>serien_nr</w:t>
+      </w:r>
+      <w:proofErr w:type="spellEnd"/>
+      <w:r>
+        <w:t xml:space="preserve"> = 445321;</w:t>
       </w:r>
     </w:p>
     <w:sectPr>
@@ -2068,6 +2307,7 @@
     <w:rsidRoot w:val="00F14786"/>
     <w:rsid w:val="002C5DE1"/>
     <w:rsid w:val="00316EAC"/>
+    <w:rsid w:val="00566C4E"/>
     <w:rsid w:val="00596CB3"/>
     <w:rsid w:val="005973A5"/>
     <w:rsid w:val="00597D26"/>
@@ -2877,7 +3117,7 @@
 </file>
 
 <file path=customXml/itemProps2.xml><?xml version="1.0" encoding="utf-8"?>
-<ds:datastoreItem xmlns:ds="http://schemas.openxmlformats.org/officeDocument/2006/customXml" ds:itemID="{6EB0F272-DEEE-4397-ADEA-ACCB95CC1221}">
+<ds:datastoreItem xmlns:ds="http://schemas.openxmlformats.org/officeDocument/2006/customXml" ds:itemID="{D735016F-1087-4A96-8972-647F61896BB0}">
   <ds:schemaRefs>
     <ds:schemaRef ds:uri="http://schemas.openxmlformats.org/officeDocument/2006/bibliography"/>
   </ds:schemaRefs>

</xml_diff>